<commit_message>
Desenvolvimento do menu e telas gerais
</commit_message>
<xml_diff>
--- a/RS-20242-TDS-M3-UC15-660011502E-TDS-Etapa7e8.docx
+++ b/RS-20242-TDS-M3-UC15-660011502E-TDS-Etapa7e8.docx
@@ -43,8 +43,153 @@
           <w:lang w:val="pt-BR"/>
         </w:rPr>
       </w:pPr>
+      <w:r>
+        <w:rPr>
+          <w:rFonts w:hint="default" w:ascii="Arial" w:hAnsi="Arial" w:cs="Arial"/>
+          <w:sz w:val="28"/>
+          <w:szCs w:val="28"/>
+          <w:lang w:val="pt-BR"/>
+        </w:rPr>
+        <w:t>Adicionando os arquivos no Git.</w:t>
+      </w:r>
+    </w:p>
+    <w:p>
+      <w:pPr>
+        <w:jc w:val="left"/>
+        <w:rPr>
+          <w:rFonts w:hint="default" w:ascii="Arial" w:hAnsi="Arial" w:cs="Arial"/>
+          <w:sz w:val="28"/>
+          <w:szCs w:val="28"/>
+          <w:lang w:val="pt-BR"/>
+        </w:rPr>
+      </w:pPr>
+    </w:p>
+    <w:p>
+      <w:pPr>
+        <w:jc w:val="left"/>
+      </w:pPr>
+      <w:r>
+        <w:drawing>
+          <wp:inline distT="0" distB="0" distL="114300" distR="114300">
+            <wp:extent cx="5266690" cy="3574415"/>
+            <wp:effectExtent l="0" t="0" r="10160" b="6985"/>
+            <wp:docPr id="1" name="Imagem 1"/>
+            <wp:cNvGraphicFramePr>
+              <a:graphicFrameLocks xmlns:a="http://schemas.openxmlformats.org/drawingml/2006/main" noChangeAspect="1"/>
+            </wp:cNvGraphicFramePr>
+            <a:graphic xmlns:a="http://schemas.openxmlformats.org/drawingml/2006/main">
+              <a:graphicData uri="http://schemas.openxmlformats.org/drawingml/2006/picture">
+                <pic:pic xmlns:pic="http://schemas.openxmlformats.org/drawingml/2006/picture">
+                  <pic:nvPicPr>
+                    <pic:cNvPr id="1" name="Imagem 1"/>
+                    <pic:cNvPicPr>
+                      <a:picLocks noChangeAspect="1"/>
+                    </pic:cNvPicPr>
+                  </pic:nvPicPr>
+                  <pic:blipFill>
+                    <a:blip r:embed="rId4"/>
+                    <a:stretch>
+                      <a:fillRect/>
+                    </a:stretch>
+                  </pic:blipFill>
+                  <pic:spPr>
+                    <a:xfrm>
+                      <a:off x="0" y="0"/>
+                      <a:ext cx="5266690" cy="3574415"/>
+                    </a:xfrm>
+                    <a:prstGeom prst="rect">
+                      <a:avLst/>
+                    </a:prstGeom>
+                    <a:noFill/>
+                    <a:ln>
+                      <a:noFill/>
+                    </a:ln>
+                  </pic:spPr>
+                </pic:pic>
+              </a:graphicData>
+            </a:graphic>
+          </wp:inline>
+        </w:drawing>
+      </w:r>
+    </w:p>
+    <w:p>
+      <w:pPr>
+        <w:jc w:val="left"/>
+      </w:pPr>
+    </w:p>
+    <w:p>
+      <w:pPr>
+        <w:jc w:val="left"/>
+      </w:pPr>
       <w:bookmarkStart w:id="0" w:name="_GoBack"/>
       <w:bookmarkEnd w:id="0"/>
+    </w:p>
+    <w:p>
+      <w:pPr>
+        <w:jc w:val="left"/>
+      </w:pPr>
+    </w:p>
+    <w:p>
+      <w:pPr>
+        <w:jc w:val="left"/>
+      </w:pPr>
+      <w:r>
+        <w:drawing>
+          <wp:inline distT="0" distB="0" distL="114300" distR="114300">
+            <wp:extent cx="5271770" cy="3498850"/>
+            <wp:effectExtent l="0" t="0" r="5080" b="6350"/>
+            <wp:docPr id="2" name="Imagem 2"/>
+            <wp:cNvGraphicFramePr>
+              <a:graphicFrameLocks xmlns:a="http://schemas.openxmlformats.org/drawingml/2006/main" noChangeAspect="1"/>
+            </wp:cNvGraphicFramePr>
+            <a:graphic xmlns:a="http://schemas.openxmlformats.org/drawingml/2006/main">
+              <a:graphicData uri="http://schemas.openxmlformats.org/drawingml/2006/picture">
+                <pic:pic xmlns:pic="http://schemas.openxmlformats.org/drawingml/2006/picture">
+                  <pic:nvPicPr>
+                    <pic:cNvPr id="2" name="Imagem 2"/>
+                    <pic:cNvPicPr>
+                      <a:picLocks noChangeAspect="1"/>
+                    </pic:cNvPicPr>
+                  </pic:nvPicPr>
+                  <pic:blipFill>
+                    <a:blip r:embed="rId5"/>
+                    <a:stretch>
+                      <a:fillRect/>
+                    </a:stretch>
+                  </pic:blipFill>
+                  <pic:spPr>
+                    <a:xfrm>
+                      <a:off x="0" y="0"/>
+                      <a:ext cx="5271770" cy="3498850"/>
+                    </a:xfrm>
+                    <a:prstGeom prst="rect">
+                      <a:avLst/>
+                    </a:prstGeom>
+                    <a:noFill/>
+                    <a:ln>
+                      <a:noFill/>
+                    </a:ln>
+                  </pic:spPr>
+                </pic:pic>
+              </a:graphicData>
+            </a:graphic>
+          </wp:inline>
+        </w:drawing>
+      </w:r>
+    </w:p>
+    <w:p>
+      <w:pPr>
+        <w:jc w:val="left"/>
+      </w:pPr>
+    </w:p>
+    <w:p>
+      <w:pPr>
+        <w:jc w:val="left"/>
+        <w:rPr>
+          <w:rFonts w:hint="default"/>
+          <w:lang w:val="pt-BR"/>
+        </w:rPr>
+      </w:pPr>
     </w:p>
     <w:sectPr>
       <w:pgSz w:w="11906" w:h="16838"/>

</xml_diff>